<commit_message>
all the word file is added
</commit_message>
<xml_diff>
--- a/MINI PRTOJECT my REPORT.docx
+++ b/MINI PRTOJECT my REPORT.docx
@@ -45,7 +45,23 @@
           <w:sz w:val="32"/>
           <w:szCs w:val="32"/>
         </w:rPr>
-        <w:t>NOTE MAKING APPLICATION</w:t>
+        <w:t xml:space="preserve">NOTE </w:t>
+      </w:r>
+      <w:r>
+        <w:rPr>
+          <w:b/>
+          <w:sz w:val="32"/>
+          <w:szCs w:val="32"/>
+        </w:rPr>
+        <w:t>T</w:t>
+      </w:r>
+      <w:r>
+        <w:rPr>
+          <w:b/>
+          <w:sz w:val="32"/>
+          <w:szCs w:val="32"/>
+        </w:rPr>
+        <w:t>AKING APPLICATION</w:t>
       </w:r>
     </w:p>
     <w:p>
@@ -266,14 +282,6 @@
     <w:p>
       <w:pPr>
         <w:jc w:val="center"/>
-        <w:sectPr>
-          <w:footerReference w:type="default" r:id="rId9"/>
-          <w:pgSz w:w="11906" w:h="16838" w:code="9"/>
-          <w:pgMar w:top="1440" w:right="709" w:bottom="709" w:left="2007" w:header="709" w:footer="709" w:gutter="0"/>
-          <w:pgNumType w:fmt="lowerRoman" w:start="1"/>
-          <w:cols w:space="708"/>
-          <w:docGrid w:linePitch="360"/>
-        </w:sectPr>
       </w:pPr>
     </w:p>
     <w:p>
@@ -343,7 +351,7 @@
           <w:r>
             <w:fldChar w:fldCharType="separate"/>
           </w:r>
-          <w:hyperlink w:anchor="_Toc56549240" w:history="1">
+          <w:hyperlink w:anchor="_Toc56522468" w:history="1">
             <w:r>
               <w:rPr>
                 <w:rStyle w:val="Hyperlink"/>
@@ -371,7 +379,7 @@
                 <w:noProof/>
                 <w:webHidden/>
               </w:rPr>
-              <w:instrText xml:space="preserve"> PAGEREF _Toc56549240 \h </w:instrText>
+              <w:instrText xml:space="preserve"> PAGEREF _Toc56522468 \h </w:instrText>
             </w:r>
             <w:r>
               <w:rPr>
@@ -414,7 +422,7 @@
               <w:lang w:val="en-IN" w:eastAsia="en-IN"/>
             </w:rPr>
           </w:pPr>
-          <w:hyperlink w:anchor="_Toc56549241" w:history="1">
+          <w:hyperlink w:anchor="_Toc56522469" w:history="1">
             <w:r>
               <w:rPr>
                 <w:rStyle w:val="Hyperlink"/>
@@ -441,7 +449,7 @@
                 <w:noProof/>
                 <w:webHidden/>
               </w:rPr>
-              <w:instrText xml:space="preserve"> PAGEREF _Toc56549241 \h </w:instrText>
+              <w:instrText xml:space="preserve"> PAGEREF _Toc56522469 \h </w:instrText>
             </w:r>
             <w:r>
               <w:rPr>
@@ -484,7 +492,7 @@
               <w:lang w:val="en-IN" w:eastAsia="en-IN"/>
             </w:rPr>
           </w:pPr>
-          <w:hyperlink w:anchor="_Toc56549242" w:history="1">
+          <w:hyperlink w:anchor="_Toc56522470" w:history="1">
             <w:r>
               <w:rPr>
                 <w:rStyle w:val="Hyperlink"/>
@@ -511,7 +519,7 @@
                 <w:noProof/>
                 <w:webHidden/>
               </w:rPr>
-              <w:instrText xml:space="preserve"> PAGEREF _Toc56549242 \h </w:instrText>
+              <w:instrText xml:space="preserve"> PAGEREF _Toc56522470 \h </w:instrText>
             </w:r>
             <w:r>
               <w:rPr>
@@ -554,7 +562,7 @@
               <w:lang w:val="en-IN" w:eastAsia="en-IN"/>
             </w:rPr>
           </w:pPr>
-          <w:hyperlink w:anchor="_Toc56549243" w:history="1">
+          <w:hyperlink w:anchor="_Toc56522471" w:history="1">
             <w:r>
               <w:rPr>
                 <w:rStyle w:val="Hyperlink"/>
@@ -581,7 +589,7 @@
                 <w:noProof/>
                 <w:webHidden/>
               </w:rPr>
-              <w:instrText xml:space="preserve"> PAGEREF _Toc56549243 \h </w:instrText>
+              <w:instrText xml:space="preserve"> PAGEREF _Toc56522471 \h </w:instrText>
             </w:r>
             <w:r>
               <w:rPr>
@@ -624,7 +632,7 @@
               <w:lang w:val="en-IN" w:eastAsia="en-IN"/>
             </w:rPr>
           </w:pPr>
-          <w:hyperlink w:anchor="_Toc56549244" w:history="1">
+          <w:hyperlink w:anchor="_Toc56522472" w:history="1">
             <w:r>
               <w:rPr>
                 <w:rStyle w:val="Hyperlink"/>
@@ -651,7 +659,7 @@
                 <w:noProof/>
                 <w:webHidden/>
               </w:rPr>
-              <w:instrText xml:space="preserve"> PAGEREF _Toc56549244 \h </w:instrText>
+              <w:instrText xml:space="preserve"> PAGEREF _Toc56522472 \h </w:instrText>
             </w:r>
             <w:r>
               <w:rPr>
@@ -694,7 +702,7 @@
               <w:lang w:val="en-IN" w:eastAsia="en-IN"/>
             </w:rPr>
           </w:pPr>
-          <w:hyperlink w:anchor="_Toc56549245" w:history="1">
+          <w:hyperlink w:anchor="_Toc56522473" w:history="1">
             <w:r>
               <w:rPr>
                 <w:rStyle w:val="Hyperlink"/>
@@ -721,7 +729,7 @@
                 <w:noProof/>
                 <w:webHidden/>
               </w:rPr>
-              <w:instrText xml:space="preserve"> PAGEREF _Toc56549245 \h </w:instrText>
+              <w:instrText xml:space="preserve"> PAGEREF _Toc56522473 \h </w:instrText>
             </w:r>
             <w:r>
               <w:rPr>
@@ -764,7 +772,7 @@
               <w:lang w:val="en-IN" w:eastAsia="en-IN"/>
             </w:rPr>
           </w:pPr>
-          <w:hyperlink w:anchor="_Toc56549246" w:history="1">
+          <w:hyperlink w:anchor="_Toc56522474" w:history="1">
             <w:r>
               <w:rPr>
                 <w:rStyle w:val="Hyperlink"/>
@@ -791,7 +799,7 @@
                 <w:noProof/>
                 <w:webHidden/>
               </w:rPr>
-              <w:instrText xml:space="preserve"> PAGEREF _Toc56549246 \h </w:instrText>
+              <w:instrText xml:space="preserve"> PAGEREF _Toc56522474 \h </w:instrText>
             </w:r>
             <w:r>
               <w:rPr>
@@ -834,7 +842,7 @@
               <w:lang w:val="en-IN" w:eastAsia="en-IN"/>
             </w:rPr>
           </w:pPr>
-          <w:hyperlink w:anchor="_Toc56549247" w:history="1">
+          <w:hyperlink w:anchor="_Toc56522475" w:history="1">
             <w:r>
               <w:rPr>
                 <w:rStyle w:val="Hyperlink"/>
@@ -861,7 +869,7 @@
                 <w:noProof/>
                 <w:webHidden/>
               </w:rPr>
-              <w:instrText xml:space="preserve"> PAGEREF _Toc56549247 \h </w:instrText>
+              <w:instrText xml:space="preserve"> PAGEREF _Toc56522475 \h </w:instrText>
             </w:r>
             <w:r>
               <w:rPr>
@@ -904,7 +912,7 @@
               <w:lang w:val="en-IN" w:eastAsia="en-IN"/>
             </w:rPr>
           </w:pPr>
-          <w:hyperlink w:anchor="_Toc56549248" w:history="1">
+          <w:hyperlink w:anchor="_Toc56522476" w:history="1">
             <w:r>
               <w:rPr>
                 <w:rStyle w:val="Hyperlink"/>
@@ -931,7 +939,7 @@
                 <w:noProof/>
                 <w:webHidden/>
               </w:rPr>
-              <w:instrText xml:space="preserve"> PAGEREF _Toc56549248 \h </w:instrText>
+              <w:instrText xml:space="preserve"> PAGEREF _Toc56522476 \h </w:instrText>
             </w:r>
             <w:r>
               <w:rPr>
@@ -974,7 +982,7 @@
               <w:lang w:val="en-IN" w:eastAsia="en-IN"/>
             </w:rPr>
           </w:pPr>
-          <w:hyperlink w:anchor="_Toc56549249" w:history="1">
+          <w:hyperlink w:anchor="_Toc56522477" w:history="1">
             <w:r>
               <w:rPr>
                 <w:rStyle w:val="Hyperlink"/>
@@ -1001,7 +1009,7 @@
                 <w:noProof/>
                 <w:webHidden/>
               </w:rPr>
-              <w:instrText xml:space="preserve"> PAGEREF _Toc56549249 \h </w:instrText>
+              <w:instrText xml:space="preserve"> PAGEREF _Toc56522477 \h </w:instrText>
             </w:r>
             <w:r>
               <w:rPr>
@@ -1044,7 +1052,7 @@
               <w:lang w:val="en-IN" w:eastAsia="en-IN"/>
             </w:rPr>
           </w:pPr>
-          <w:hyperlink w:anchor="_Toc56549250" w:history="1">
+          <w:hyperlink w:anchor="_Toc56522478" w:history="1">
             <w:r>
               <w:rPr>
                 <w:rStyle w:val="Hyperlink"/>
@@ -1071,7 +1079,7 @@
                 <w:noProof/>
                 <w:webHidden/>
               </w:rPr>
-              <w:instrText xml:space="preserve"> PAGEREF _Toc56549250 \h </w:instrText>
+              <w:instrText xml:space="preserve"> PAGEREF _Toc56522478 \h </w:instrText>
             </w:r>
             <w:r>
               <w:rPr>
@@ -1114,7 +1122,7 @@
               <w:lang w:val="en-IN" w:eastAsia="en-IN"/>
             </w:rPr>
           </w:pPr>
-          <w:hyperlink w:anchor="_Toc56549251" w:history="1">
+          <w:hyperlink w:anchor="_Toc56522479" w:history="1">
             <w:r>
               <w:rPr>
                 <w:rStyle w:val="Hyperlink"/>
@@ -1141,7 +1149,7 @@
                 <w:noProof/>
                 <w:webHidden/>
               </w:rPr>
-              <w:instrText xml:space="preserve"> PAGEREF _Toc56549251 \h </w:instrText>
+              <w:instrText xml:space="preserve"> PAGEREF _Toc56522479 \h </w:instrText>
             </w:r>
             <w:r>
               <w:rPr>
@@ -1184,7 +1192,7 @@
               <w:lang w:val="en-IN" w:eastAsia="en-IN"/>
             </w:rPr>
           </w:pPr>
-          <w:hyperlink w:anchor="_Toc56549252" w:history="1">
+          <w:hyperlink w:anchor="_Toc56522480" w:history="1">
             <w:r>
               <w:rPr>
                 <w:rStyle w:val="Hyperlink"/>
@@ -1211,7 +1219,7 @@
                 <w:noProof/>
                 <w:webHidden/>
               </w:rPr>
-              <w:instrText xml:space="preserve"> PAGEREF _Toc56549252 \h </w:instrText>
+              <w:instrText xml:space="preserve"> PAGEREF _Toc56522480 \h </w:instrText>
             </w:r>
             <w:r>
               <w:rPr>
@@ -1254,7 +1262,7 @@
               <w:lang w:val="en-IN" w:eastAsia="en-IN"/>
             </w:rPr>
           </w:pPr>
-          <w:hyperlink w:anchor="_Toc56549253" w:history="1">
+          <w:hyperlink w:anchor="_Toc56522481" w:history="1">
             <w:r>
               <w:rPr>
                 <w:rStyle w:val="Hyperlink"/>
@@ -1281,7 +1289,7 @@
                 <w:noProof/>
                 <w:webHidden/>
               </w:rPr>
-              <w:instrText xml:space="preserve"> PAGEREF _Toc56549253 \h </w:instrText>
+              <w:instrText xml:space="preserve"> PAGEREF _Toc56522481 \h </w:instrText>
             </w:r>
             <w:r>
               <w:rPr>
@@ -1324,7 +1332,7 @@
               <w:lang w:val="en-IN" w:eastAsia="en-IN"/>
             </w:rPr>
           </w:pPr>
-          <w:hyperlink w:anchor="_Toc56549254" w:history="1">
+          <w:hyperlink w:anchor="_Toc56522482" w:history="1">
             <w:r>
               <w:rPr>
                 <w:rStyle w:val="Hyperlink"/>
@@ -1351,7 +1359,7 @@
                 <w:noProof/>
                 <w:webHidden/>
               </w:rPr>
-              <w:instrText xml:space="preserve"> PAGEREF _Toc56549254 \h </w:instrText>
+              <w:instrText xml:space="preserve"> PAGEREF _Toc56522482 \h </w:instrText>
             </w:r>
             <w:r>
               <w:rPr>
@@ -1394,7 +1402,7 @@
               <w:lang w:val="en-IN" w:eastAsia="en-IN"/>
             </w:rPr>
           </w:pPr>
-          <w:hyperlink w:anchor="_Toc56549255" w:history="1">
+          <w:hyperlink w:anchor="_Toc56522483" w:history="1">
             <w:r>
               <w:rPr>
                 <w:rStyle w:val="Hyperlink"/>
@@ -1421,7 +1429,7 @@
                 <w:noProof/>
                 <w:webHidden/>
               </w:rPr>
-              <w:instrText xml:space="preserve"> PAGEREF _Toc56549255 \h </w:instrText>
+              <w:instrText xml:space="preserve"> PAGEREF _Toc56522483 \h </w:instrText>
             </w:r>
             <w:r>
               <w:rPr>
@@ -1464,7 +1472,7 @@
               <w:lang w:val="en-IN" w:eastAsia="en-IN"/>
             </w:rPr>
           </w:pPr>
-          <w:hyperlink w:anchor="_Toc56549256" w:history="1">
+          <w:hyperlink w:anchor="_Toc56522484" w:history="1">
             <w:r>
               <w:rPr>
                 <w:rStyle w:val="Hyperlink"/>
@@ -1491,7 +1499,7 @@
                 <w:noProof/>
                 <w:webHidden/>
               </w:rPr>
-              <w:instrText xml:space="preserve"> PAGEREF _Toc56549256 \h </w:instrText>
+              <w:instrText xml:space="preserve"> PAGEREF _Toc56522484 \h </w:instrText>
             </w:r>
             <w:r>
               <w:rPr>
@@ -1534,7 +1542,7 @@
               <w:lang w:val="en-IN" w:eastAsia="en-IN"/>
             </w:rPr>
           </w:pPr>
-          <w:hyperlink w:anchor="_Toc56549257" w:history="1">
+          <w:hyperlink w:anchor="_Toc56522485" w:history="1">
             <w:r>
               <w:rPr>
                 <w:rStyle w:val="Hyperlink"/>
@@ -1561,7 +1569,7 @@
                 <w:noProof/>
                 <w:webHidden/>
               </w:rPr>
-              <w:instrText xml:space="preserve"> PAGEREF _Toc56549257 \h </w:instrText>
+              <w:instrText xml:space="preserve"> PAGEREF _Toc56522485 \h </w:instrText>
             </w:r>
             <w:r>
               <w:rPr>
@@ -1604,7 +1612,7 @@
               <w:lang w:val="en-IN" w:eastAsia="en-IN"/>
             </w:rPr>
           </w:pPr>
-          <w:hyperlink w:anchor="_Toc56549258" w:history="1">
+          <w:hyperlink w:anchor="_Toc56522486" w:history="1">
             <w:r>
               <w:rPr>
                 <w:rStyle w:val="Hyperlink"/>
@@ -1631,7 +1639,7 @@
                 <w:noProof/>
                 <w:webHidden/>
               </w:rPr>
-              <w:instrText xml:space="preserve"> PAGEREF _Toc56549258 \h </w:instrText>
+              <w:instrText xml:space="preserve"> PAGEREF _Toc56522486 \h </w:instrText>
             </w:r>
             <w:r>
               <w:rPr>
@@ -1674,7 +1682,7 @@
               <w:lang w:val="en-IN" w:eastAsia="en-IN"/>
             </w:rPr>
           </w:pPr>
-          <w:hyperlink w:anchor="_Toc56549259" w:history="1">
+          <w:hyperlink w:anchor="_Toc56522487" w:history="1">
             <w:r>
               <w:rPr>
                 <w:rStyle w:val="Hyperlink"/>
@@ -1701,7 +1709,7 @@
                 <w:noProof/>
                 <w:webHidden/>
               </w:rPr>
-              <w:instrText xml:space="preserve"> PAGEREF _Toc56549259 \h </w:instrText>
+              <w:instrText xml:space="preserve"> PAGEREF _Toc56522487 \h </w:instrText>
             </w:r>
             <w:r>
               <w:rPr>
@@ -1744,7 +1752,7 @@
               <w:lang w:val="en-IN" w:eastAsia="en-IN"/>
             </w:rPr>
           </w:pPr>
-          <w:hyperlink w:anchor="_Toc56549260" w:history="1">
+          <w:hyperlink w:anchor="_Toc56522488" w:history="1">
             <w:r>
               <w:rPr>
                 <w:rStyle w:val="Hyperlink"/>
@@ -1771,7 +1779,7 @@
                 <w:noProof/>
                 <w:webHidden/>
               </w:rPr>
-              <w:instrText xml:space="preserve"> PAGEREF _Toc56549260 \h </w:instrText>
+              <w:instrText xml:space="preserve"> PAGEREF _Toc56522488 \h </w:instrText>
             </w:r>
             <w:r>
               <w:rPr>
@@ -1814,7 +1822,7 @@
               <w:lang w:val="en-IN" w:eastAsia="en-IN"/>
             </w:rPr>
           </w:pPr>
-          <w:hyperlink w:anchor="_Toc56549261" w:history="1">
+          <w:hyperlink w:anchor="_Toc56522489" w:history="1">
             <w:r>
               <w:rPr>
                 <w:rStyle w:val="Hyperlink"/>
@@ -1841,7 +1849,7 @@
                 <w:noProof/>
                 <w:webHidden/>
               </w:rPr>
-              <w:instrText xml:space="preserve"> PAGEREF _Toc56549261 \h </w:instrText>
+              <w:instrText xml:space="preserve"> PAGEREF _Toc56522489 \h </w:instrText>
             </w:r>
             <w:r>
               <w:rPr>
@@ -1884,7 +1892,7 @@
               <w:lang w:val="en-IN" w:eastAsia="en-IN"/>
             </w:rPr>
           </w:pPr>
-          <w:hyperlink w:anchor="_Toc56549262" w:history="1">
+          <w:hyperlink w:anchor="_Toc56522490" w:history="1">
             <w:r>
               <w:rPr>
                 <w:rStyle w:val="Hyperlink"/>
@@ -1911,7 +1919,7 @@
                 <w:noProof/>
                 <w:webHidden/>
               </w:rPr>
-              <w:instrText xml:space="preserve"> PAGEREF _Toc56549262 \h </w:instrText>
+              <w:instrText xml:space="preserve"> PAGEREF _Toc56522490 \h </w:instrText>
             </w:r>
             <w:r>
               <w:rPr>
@@ -1954,7 +1962,7 @@
               <w:lang w:val="en-IN" w:eastAsia="en-IN"/>
             </w:rPr>
           </w:pPr>
-          <w:hyperlink w:anchor="_Toc56549263" w:history="1">
+          <w:hyperlink w:anchor="_Toc56522491" w:history="1">
             <w:r>
               <w:rPr>
                 <w:rStyle w:val="Hyperlink"/>
@@ -1981,7 +1989,7 @@
                 <w:noProof/>
                 <w:webHidden/>
               </w:rPr>
-              <w:instrText xml:space="preserve"> PAGEREF _Toc56549263 \h </w:instrText>
+              <w:instrText xml:space="preserve"> PAGEREF _Toc56522491 \h </w:instrText>
             </w:r>
             <w:r>
               <w:rPr>
@@ -2024,7 +2032,7 @@
               <w:lang w:val="en-IN" w:eastAsia="en-IN"/>
             </w:rPr>
           </w:pPr>
-          <w:hyperlink w:anchor="_Toc56549264" w:history="1">
+          <w:hyperlink w:anchor="_Toc56522492" w:history="1">
             <w:r>
               <w:rPr>
                 <w:rStyle w:val="Hyperlink"/>
@@ -2051,7 +2059,7 @@
                 <w:noProof/>
                 <w:webHidden/>
               </w:rPr>
-              <w:instrText xml:space="preserve"> PAGEREF _Toc56549264 \h </w:instrText>
+              <w:instrText xml:space="preserve"> PAGEREF _Toc56522492 \h </w:instrText>
             </w:r>
             <w:r>
               <w:rPr>
@@ -2094,7 +2102,7 @@
               <w:lang w:val="en-IN" w:eastAsia="en-IN"/>
             </w:rPr>
           </w:pPr>
-          <w:hyperlink w:anchor="_Toc56549265" w:history="1">
+          <w:hyperlink w:anchor="_Toc56522493" w:history="1">
             <w:r>
               <w:rPr>
                 <w:rStyle w:val="Hyperlink"/>
@@ -2121,7 +2129,7 @@
                 <w:noProof/>
                 <w:webHidden/>
               </w:rPr>
-              <w:instrText xml:space="preserve"> PAGEREF _Toc56549265 \h </w:instrText>
+              <w:instrText xml:space="preserve"> PAGEREF _Toc56522493 \h </w:instrText>
             </w:r>
             <w:r>
               <w:rPr>
@@ -2164,7 +2172,7 @@
               <w:lang w:val="en-IN" w:eastAsia="en-IN"/>
             </w:rPr>
           </w:pPr>
-          <w:hyperlink w:anchor="_Toc56549266" w:history="1">
+          <w:hyperlink w:anchor="_Toc56522494" w:history="1">
             <w:r>
               <w:rPr>
                 <w:rStyle w:val="Hyperlink"/>
@@ -2191,7 +2199,7 @@
                 <w:noProof/>
                 <w:webHidden/>
               </w:rPr>
-              <w:instrText xml:space="preserve"> PAGEREF _Toc56549266 \h </w:instrText>
+              <w:instrText xml:space="preserve"> PAGEREF _Toc56522494 \h </w:instrText>
             </w:r>
             <w:r>
               <w:rPr>
@@ -2234,7 +2242,7 @@
               <w:lang w:val="en-IN" w:eastAsia="en-IN"/>
             </w:rPr>
           </w:pPr>
-          <w:hyperlink w:anchor="_Toc56549267" w:history="1">
+          <w:hyperlink w:anchor="_Toc56522495" w:history="1">
             <w:r>
               <w:rPr>
                 <w:rStyle w:val="Hyperlink"/>
@@ -2261,7 +2269,7 @@
                 <w:noProof/>
                 <w:webHidden/>
               </w:rPr>
-              <w:instrText xml:space="preserve"> PAGEREF _Toc56549267 \h </w:instrText>
+              <w:instrText xml:space="preserve"> PAGEREF _Toc56522495 \h </w:instrText>
             </w:r>
             <w:r>
               <w:rPr>
@@ -2304,7 +2312,7 @@
               <w:lang w:val="en-IN" w:eastAsia="en-IN"/>
             </w:rPr>
           </w:pPr>
-          <w:hyperlink w:anchor="_Toc56549268" w:history="1">
+          <w:hyperlink w:anchor="_Toc56522496" w:history="1">
             <w:r>
               <w:rPr>
                 <w:rStyle w:val="Hyperlink"/>
@@ -2331,7 +2339,7 @@
                 <w:noProof/>
                 <w:webHidden/>
               </w:rPr>
-              <w:instrText xml:space="preserve"> PAGEREF _Toc56549268 \h </w:instrText>
+              <w:instrText xml:space="preserve"> PAGEREF _Toc56522496 \h </w:instrText>
             </w:r>
             <w:r>
               <w:rPr>
@@ -2374,7 +2382,7 @@
               <w:lang w:val="en-IN" w:eastAsia="en-IN"/>
             </w:rPr>
           </w:pPr>
-          <w:hyperlink w:anchor="_Toc56549269" w:history="1">
+          <w:hyperlink w:anchor="_Toc56522497" w:history="1">
             <w:r>
               <w:rPr>
                 <w:rStyle w:val="Hyperlink"/>
@@ -2401,7 +2409,7 @@
                 <w:noProof/>
                 <w:webHidden/>
               </w:rPr>
-              <w:instrText xml:space="preserve"> PAGEREF _Toc56549269 \h </w:instrText>
+              <w:instrText xml:space="preserve"> PAGEREF _Toc56522497 \h </w:instrText>
             </w:r>
             <w:r>
               <w:rPr>
@@ -2444,7 +2452,7 @@
               <w:lang w:val="en-IN" w:eastAsia="en-IN"/>
             </w:rPr>
           </w:pPr>
-          <w:hyperlink w:anchor="_Toc56549270" w:history="1">
+          <w:hyperlink w:anchor="_Toc56522498" w:history="1">
             <w:r>
               <w:rPr>
                 <w:rStyle w:val="Hyperlink"/>
@@ -2471,7 +2479,7 @@
                 <w:noProof/>
                 <w:webHidden/>
               </w:rPr>
-              <w:instrText xml:space="preserve"> PAGEREF _Toc56549270 \h </w:instrText>
+              <w:instrText xml:space="preserve"> PAGEREF _Toc56522498 \h </w:instrText>
             </w:r>
             <w:r>
               <w:rPr>
@@ -2514,7 +2522,7 @@
               <w:lang w:val="en-IN" w:eastAsia="en-IN"/>
             </w:rPr>
           </w:pPr>
-          <w:hyperlink w:anchor="_Toc56549271" w:history="1">
+          <w:hyperlink w:anchor="_Toc56522499" w:history="1">
             <w:r>
               <w:rPr>
                 <w:rStyle w:val="Hyperlink"/>
@@ -2541,7 +2549,7 @@
                 <w:noProof/>
                 <w:webHidden/>
               </w:rPr>
-              <w:instrText xml:space="preserve"> PAGEREF _Toc56549271 \h </w:instrText>
+              <w:instrText xml:space="preserve"> PAGEREF _Toc56522499 \h </w:instrText>
             </w:r>
             <w:r>
               <w:rPr>
@@ -2584,7 +2592,7 @@
               <w:lang w:val="en-IN" w:eastAsia="en-IN"/>
             </w:rPr>
           </w:pPr>
-          <w:hyperlink w:anchor="_Toc56549272" w:history="1">
+          <w:hyperlink w:anchor="_Toc56522500" w:history="1">
             <w:r>
               <w:rPr>
                 <w:rStyle w:val="Hyperlink"/>
@@ -2611,7 +2619,7 @@
                 <w:noProof/>
                 <w:webHidden/>
               </w:rPr>
-              <w:instrText xml:space="preserve"> PAGEREF _Toc56549272 \h </w:instrText>
+              <w:instrText xml:space="preserve"> PAGEREF _Toc56522500 \h </w:instrText>
             </w:r>
             <w:r>
               <w:rPr>
@@ -2654,7 +2662,7 @@
               <w:lang w:val="en-IN" w:eastAsia="en-IN"/>
             </w:rPr>
           </w:pPr>
-          <w:hyperlink w:anchor="_Toc56549273" w:history="1">
+          <w:hyperlink w:anchor="_Toc56522501" w:history="1">
             <w:r>
               <w:rPr>
                 <w:rStyle w:val="Hyperlink"/>
@@ -2681,7 +2689,7 @@
                 <w:noProof/>
                 <w:webHidden/>
               </w:rPr>
-              <w:instrText xml:space="preserve"> PAGEREF _Toc56549273 \h </w:instrText>
+              <w:instrText xml:space="preserve"> PAGEREF _Toc56522501 \h </w:instrText>
             </w:r>
             <w:r>
               <w:rPr>
@@ -2702,76 +2710,6 @@
                 <w:webHidden/>
               </w:rPr>
               <w:t>24</w:t>
-            </w:r>
-            <w:r>
-              <w:rPr>
-                <w:noProof/>
-                <w:webHidden/>
-              </w:rPr>
-              <w:fldChar w:fldCharType="end"/>
-            </w:r>
-          </w:hyperlink>
-        </w:p>
-        <w:p>
-          <w:pPr>
-            <w:pStyle w:val="TOC2"/>
-            <w:tabs>
-              <w:tab w:val="right" w:leader="dot" w:pos="9180"/>
-            </w:tabs>
-            <w:rPr>
-              <w:rFonts w:cstheme="minorBidi"/>
-              <w:noProof/>
-              <w:lang w:val="en-IN" w:eastAsia="en-IN"/>
-            </w:rPr>
-          </w:pPr>
-          <w:hyperlink w:anchor="_Toc56549274" w:history="1">
-            <w:r>
-              <w:rPr>
-                <w:rStyle w:val="Hyperlink"/>
-                <w:noProof/>
-              </w:rPr>
-              <w:t>4.10 SEARCH NOTE</w:t>
-            </w:r>
-            <w:r>
-              <w:rPr>
-                <w:noProof/>
-                <w:webHidden/>
-              </w:rPr>
-              <w:tab/>
-            </w:r>
-            <w:r>
-              <w:rPr>
-                <w:noProof/>
-                <w:webHidden/>
-              </w:rPr>
-              <w:fldChar w:fldCharType="begin"/>
-            </w:r>
-            <w:r>
-              <w:rPr>
-                <w:noProof/>
-                <w:webHidden/>
-              </w:rPr>
-              <w:instrText xml:space="preserve"> PAGEREF _Toc56549274 \h </w:instrText>
-            </w:r>
-            <w:r>
-              <w:rPr>
-                <w:noProof/>
-                <w:webHidden/>
-              </w:rPr>
-            </w:r>
-            <w:r>
-              <w:rPr>
-                <w:noProof/>
-                <w:webHidden/>
-              </w:rPr>
-              <w:fldChar w:fldCharType="separate"/>
-            </w:r>
-            <w:r>
-              <w:rPr>
-                <w:noProof/>
-                <w:webHidden/>
-              </w:rPr>
-              <w:t>25</w:t>
             </w:r>
             <w:r>
               <w:rPr>
@@ -2794,7 +2732,7 @@
               <w:lang w:val="en-IN" w:eastAsia="en-IN"/>
             </w:rPr>
           </w:pPr>
-          <w:hyperlink w:anchor="_Toc56549275" w:history="1">
+          <w:hyperlink w:anchor="_Toc56522502" w:history="1">
             <w:r>
               <w:rPr>
                 <w:rStyle w:val="Hyperlink"/>
@@ -2821,7 +2759,7 @@
                 <w:noProof/>
                 <w:webHidden/>
               </w:rPr>
-              <w:instrText xml:space="preserve"> PAGEREF _Toc56549275 \h </w:instrText>
+              <w:instrText xml:space="preserve"> PAGEREF _Toc56522502 \h </w:instrText>
             </w:r>
             <w:r>
               <w:rPr>
@@ -2864,7 +2802,7 @@
               <w:lang w:val="en-IN" w:eastAsia="en-IN"/>
             </w:rPr>
           </w:pPr>
-          <w:hyperlink w:anchor="_Toc56549276" w:history="1">
+          <w:hyperlink w:anchor="_Toc56522503" w:history="1">
             <w:r>
               <w:rPr>
                 <w:rStyle w:val="Hyperlink"/>
@@ -2891,7 +2829,7 @@
                 <w:noProof/>
                 <w:webHidden/>
               </w:rPr>
-              <w:instrText xml:space="preserve"> PAGEREF _Toc56549276 \h </w:instrText>
+              <w:instrText xml:space="preserve"> PAGEREF _Toc56522503 \h </w:instrText>
             </w:r>
             <w:r>
               <w:rPr>
@@ -2934,7 +2872,7 @@
               <w:lang w:val="en-IN" w:eastAsia="en-IN"/>
             </w:rPr>
           </w:pPr>
-          <w:hyperlink w:anchor="_Toc56549277" w:history="1">
+          <w:hyperlink w:anchor="_Toc56522504" w:history="1">
             <w:r>
               <w:rPr>
                 <w:rStyle w:val="Hyperlink"/>
@@ -2961,7 +2899,7 @@
                 <w:noProof/>
                 <w:webHidden/>
               </w:rPr>
-              <w:instrText xml:space="preserve"> PAGEREF _Toc56549277 \h </w:instrText>
+              <w:instrText xml:space="preserve"> PAGEREF _Toc56522504 \h </w:instrText>
             </w:r>
             <w:r>
               <w:rPr>
@@ -3004,7 +2942,7 @@
               <w:lang w:val="en-IN" w:eastAsia="en-IN"/>
             </w:rPr>
           </w:pPr>
-          <w:hyperlink w:anchor="_Toc56549278" w:history="1">
+          <w:hyperlink w:anchor="_Toc56522505" w:history="1">
             <w:r>
               <w:rPr>
                 <w:rStyle w:val="Hyperlink"/>
@@ -3031,7 +2969,7 @@
                 <w:noProof/>
                 <w:webHidden/>
               </w:rPr>
-              <w:instrText xml:space="preserve"> PAGEREF _Toc56549278 \h </w:instrText>
+              <w:instrText xml:space="preserve"> PAGEREF _Toc56522505 \h </w:instrText>
             </w:r>
             <w:r>
               <w:rPr>
@@ -3074,7 +3012,7 @@
               <w:lang w:val="en-IN" w:eastAsia="en-IN"/>
             </w:rPr>
           </w:pPr>
-          <w:hyperlink w:anchor="_Toc56549279" w:history="1">
+          <w:hyperlink w:anchor="_Toc56522506" w:history="1">
             <w:r>
               <w:rPr>
                 <w:rStyle w:val="Hyperlink"/>
@@ -3101,7 +3039,7 @@
                 <w:noProof/>
                 <w:webHidden/>
               </w:rPr>
-              <w:instrText xml:space="preserve"> PAGEREF _Toc56549279 \h </w:instrText>
+              <w:instrText xml:space="preserve"> PAGEREF _Toc56522506 \h </w:instrText>
             </w:r>
             <w:r>
               <w:rPr>
@@ -3144,7 +3082,7 @@
               <w:lang w:val="en-IN" w:eastAsia="en-IN"/>
             </w:rPr>
           </w:pPr>
-          <w:hyperlink w:anchor="_Toc56549280" w:history="1">
+          <w:hyperlink w:anchor="_Toc56522507" w:history="1">
             <w:r>
               <w:rPr>
                 <w:rStyle w:val="Hyperlink"/>
@@ -3171,7 +3109,7 @@
                 <w:noProof/>
                 <w:webHidden/>
               </w:rPr>
-              <w:instrText xml:space="preserve"> PAGEREF _Toc56549280 \h </w:instrText>
+              <w:instrText xml:space="preserve"> PAGEREF _Toc56522507 \h </w:instrText>
             </w:r>
             <w:r>
               <w:rPr>
@@ -3270,7 +3208,7 @@
           <w:lang w:val="en"/>
         </w:rPr>
       </w:pPr>
-      <w:bookmarkStart w:id="0" w:name="_Toc56549240"/>
+      <w:bookmarkStart w:id="0" w:name="_Toc56522468"/>
       <w:r>
         <w:rPr>
           <w:lang w:val="en"/>
@@ -3376,7 +3314,7 @@
           <w:lang w:val="en-US"/>
         </w:rPr>
       </w:pPr>
-      <w:bookmarkStart w:id="1" w:name="_Toc56549241"/>
+      <w:bookmarkStart w:id="1" w:name="_Toc56522469"/>
       <w:r>
         <w:lastRenderedPageBreak/>
         <w:t>DECLARATION</w:t>
@@ -3634,7 +3572,7 @@
       <w:pPr>
         <w:pStyle w:val="Heading1"/>
       </w:pPr>
-      <w:bookmarkStart w:id="2" w:name="_Toc56549242"/>
+      <w:bookmarkStart w:id="2" w:name="_Toc56522470"/>
       <w:r>
         <w:lastRenderedPageBreak/>
         <w:t>LIST OF FIGURES</w:t>
@@ -3804,7 +3742,7 @@
           <w:szCs w:val="24"/>
         </w:rPr>
         <w:sectPr>
-          <w:footerReference w:type="default" r:id="rId10"/>
+          <w:footerReference w:type="default" r:id="rId9"/>
           <w:pgSz w:w="11906" w:h="16838" w:code="9"/>
           <w:pgMar w:top="1440" w:right="709" w:bottom="709" w:left="2007" w:header="709" w:footer="709" w:gutter="0"/>
           <w:pgNumType w:fmt="lowerRoman" w:start="1"/>
@@ -3849,7 +3787,7 @@
       <w:pPr>
         <w:pStyle w:val="Heading1"/>
       </w:pPr>
-      <w:bookmarkStart w:id="3" w:name="_Toc56549243"/>
+      <w:bookmarkStart w:id="3" w:name="_Toc56522471"/>
       <w:r>
         <w:t>Chapter 1</w:t>
       </w:r>
@@ -3859,7 +3797,7 @@
       <w:pPr>
         <w:pStyle w:val="Heading1"/>
       </w:pPr>
-      <w:bookmarkStart w:id="4" w:name="_Toc56549244"/>
+      <w:bookmarkStart w:id="4" w:name="_Toc56522472"/>
       <w:r>
         <w:t>I</w:t>
       </w:r>
@@ -4035,7 +3973,7 @@
                     </pic:cNvPicPr>
                   </pic:nvPicPr>
                   <pic:blipFill>
-                    <a:blip r:embed="rId11">
+                    <a:blip r:embed="rId10">
                       <a:extLst>
                         <a:ext uri="{28A0092B-C50C-407E-A947-70E740481C1C}">
                           <a14:useLocalDpi xmlns:a14="http://schemas.microsoft.com/office/drawing/2010/main" val="0"/>
@@ -4093,7 +4031,7 @@
       <w:pPr>
         <w:spacing w:line="360" w:lineRule="auto"/>
         <w:sectPr>
-          <w:footerReference w:type="default" r:id="rId12"/>
+          <w:footerReference w:type="default" r:id="rId11"/>
           <w:pgSz w:w="11906" w:h="16838" w:code="9"/>
           <w:pgMar w:top="1440" w:right="709" w:bottom="709" w:left="2007" w:header="709" w:footer="709" w:gutter="0"/>
           <w:pgNumType w:start="1"/>
@@ -4279,7 +4217,7 @@
       <w:pPr>
         <w:pStyle w:val="Heading2"/>
       </w:pPr>
-      <w:bookmarkStart w:id="5" w:name="_Toc56549245"/>
+      <w:bookmarkStart w:id="5" w:name="_Toc56522473"/>
       <w:proofErr w:type="gramStart"/>
       <w:r>
         <w:t xml:space="preserve">1.1  </w:t>
@@ -4377,7 +4315,7 @@
       <w:pPr>
         <w:pStyle w:val="Heading2"/>
       </w:pPr>
-      <w:bookmarkStart w:id="6" w:name="_Toc56549246"/>
+      <w:bookmarkStart w:id="6" w:name="_Toc56522474"/>
       <w:r>
         <w:t xml:space="preserve">1.2 </w:t>
       </w:r>
@@ -4451,7 +4389,7 @@
         <w:lastRenderedPageBreak/>
         <w:t xml:space="preserve">   </w:t>
       </w:r>
-      <w:bookmarkStart w:id="7" w:name="_Toc56549247"/>
+      <w:bookmarkStart w:id="7" w:name="_Toc56522475"/>
       <w:proofErr w:type="gramStart"/>
       <w:r>
         <w:rPr>
@@ -4626,7 +4564,7 @@
                     </pic:cNvPicPr>
                   </pic:nvPicPr>
                   <pic:blipFill>
-                    <a:blip r:embed="rId13">
+                    <a:blip r:embed="rId12">
                       <a:extLst>
                         <a:ext uri="{28A0092B-C50C-407E-A947-70E740481C1C}">
                           <a14:useLocalDpi xmlns:a14="http://schemas.microsoft.com/office/drawing/2010/main" val="0"/>
@@ -4712,7 +4650,7 @@
         <w:lastRenderedPageBreak/>
         <w:t xml:space="preserve">   </w:t>
       </w:r>
-      <w:bookmarkStart w:id="8" w:name="_Toc56549248"/>
+      <w:bookmarkStart w:id="8" w:name="_Toc56522476"/>
       <w:proofErr w:type="gramStart"/>
       <w:r>
         <w:rPr>
@@ -4880,7 +4818,7 @@
                     </pic:cNvPicPr>
                   </pic:nvPicPr>
                   <pic:blipFill>
-                    <a:blip r:embed="rId14">
+                    <a:blip r:embed="rId13">
                       <a:extLst>
                         <a:ext uri="{28A0092B-C50C-407E-A947-70E740481C1C}">
                           <a14:useLocalDpi xmlns:a14="http://schemas.microsoft.com/office/drawing/2010/main" val="0"/>
@@ -4988,7 +4926,7 @@
         <w:lastRenderedPageBreak/>
         <w:t xml:space="preserve">    </w:t>
       </w:r>
-      <w:bookmarkStart w:id="9" w:name="_Toc56549249"/>
+      <w:bookmarkStart w:id="9" w:name="_Toc56522477"/>
       <w:r>
         <w:t xml:space="preserve">1.3   </w:t>
       </w:r>
@@ -5331,19 +5269,19 @@
       <w:pPr>
         <w:pStyle w:val="Heading1"/>
         <w:sectPr>
-          <w:footerReference w:type="default" r:id="rId15"/>
+          <w:footerReference w:type="default" r:id="rId14"/>
           <w:pgSz w:w="11906" w:h="16838" w:code="9"/>
           <w:pgMar w:top="1440" w:right="709" w:bottom="709" w:left="2007" w:header="709" w:footer="709" w:gutter="0"/>
           <w:cols w:space="708"/>
           <w:docGrid w:linePitch="360"/>
         </w:sectPr>
       </w:pPr>
+      <w:bookmarkStart w:id="10" w:name="_Toc56522478"/>
     </w:p>
     <w:p>
       <w:pPr>
         <w:pStyle w:val="Heading1"/>
       </w:pPr>
-      <w:bookmarkStart w:id="10" w:name="_Toc56549250"/>
       <w:r>
         <w:lastRenderedPageBreak/>
         <w:t xml:space="preserve">Chapter </w:t>
@@ -5357,7 +5295,7 @@
       <w:pPr>
         <w:pStyle w:val="Heading1"/>
       </w:pPr>
-      <w:bookmarkStart w:id="11" w:name="_Toc56549251"/>
+      <w:bookmarkStart w:id="11" w:name="_Toc56522479"/>
       <w:r>
         <w:t>SURVEY</w:t>
       </w:r>
@@ -5377,7 +5315,7 @@
       <w:pPr>
         <w:pStyle w:val="Heading1"/>
       </w:pPr>
-      <w:bookmarkStart w:id="12" w:name="_Toc56549252"/>
+      <w:bookmarkStart w:id="12" w:name="_Toc56522480"/>
       <w:proofErr w:type="gramStart"/>
       <w:r>
         <w:t xml:space="preserve">2.1  </w:t>
@@ -5411,7 +5349,6 @@
           <w:shd w:val="clear" w:color="auto" w:fill="FCFCFC"/>
         </w:rPr>
         <w:sectPr>
-          <w:footerReference w:type="default" r:id="rId16"/>
           <w:pgSz w:w="11906" w:h="16838" w:code="9"/>
           <w:pgMar w:top="1440" w:right="709" w:bottom="709" w:left="2007" w:header="709" w:footer="709" w:gutter="0"/>
           <w:cols w:space="708"/>
@@ -5465,7 +5402,7 @@
       <w:pPr>
         <w:pStyle w:val="Heading2"/>
       </w:pPr>
-      <w:bookmarkStart w:id="13" w:name="_Toc56549253"/>
+      <w:bookmarkStart w:id="13" w:name="_Toc56522481"/>
       <w:r>
         <w:t xml:space="preserve">2.2 </w:t>
       </w:r>
@@ -5648,7 +5585,7 @@
       <w:pPr>
         <w:pStyle w:val="Heading1"/>
       </w:pPr>
-      <w:bookmarkStart w:id="14" w:name="_Toc56549254"/>
+      <w:bookmarkStart w:id="14" w:name="_Toc56522482"/>
       <w:r>
         <w:lastRenderedPageBreak/>
         <w:t>Chapter 3</w:t>
@@ -5659,7 +5596,7 @@
       <w:pPr>
         <w:pStyle w:val="Heading1"/>
       </w:pPr>
-      <w:bookmarkStart w:id="15" w:name="_Toc56549255"/>
+      <w:bookmarkStart w:id="15" w:name="_Toc56522483"/>
       <w:r>
         <w:t>TOOLS AND TECHNOLOGY USED</w:t>
       </w:r>
@@ -5683,7 +5620,7 @@
       <w:pPr>
         <w:pStyle w:val="Heading2"/>
       </w:pPr>
-      <w:bookmarkStart w:id="16" w:name="_Toc56549256"/>
+      <w:bookmarkStart w:id="16" w:name="_Toc56522484"/>
       <w:proofErr w:type="gramStart"/>
       <w:r>
         <w:t xml:space="preserve">3.1  </w:t>
@@ -5912,7 +5849,7 @@
                     </pic:cNvPicPr>
                   </pic:nvPicPr>
                   <pic:blipFill>
-                    <a:blip r:embed="rId17">
+                    <a:blip r:embed="rId15">
                       <a:extLst>
                         <a:ext uri="{28A0092B-C50C-407E-A947-70E740481C1C}">
                           <a14:useLocalDpi xmlns:a14="http://schemas.microsoft.com/office/drawing/2010/main" val="0"/>
@@ -6113,7 +6050,7 @@
       <w:pPr>
         <w:pStyle w:val="Heading2"/>
       </w:pPr>
-      <w:bookmarkStart w:id="17" w:name="_Toc56549257"/>
+      <w:bookmarkStart w:id="17" w:name="_Toc56522485"/>
       <w:proofErr w:type="gramStart"/>
       <w:r>
         <w:lastRenderedPageBreak/>
@@ -6265,7 +6202,7 @@
                     </pic:cNvPicPr>
                   </pic:nvPicPr>
                   <pic:blipFill>
-                    <a:blip r:embed="rId18">
+                    <a:blip r:embed="rId16">
                       <a:extLst>
                         <a:ext uri="{28A0092B-C50C-407E-A947-70E740481C1C}">
                           <a14:useLocalDpi xmlns:a14="http://schemas.microsoft.com/office/drawing/2010/main" val="0"/>
@@ -6868,7 +6805,7 @@
       <w:pPr>
         <w:pStyle w:val="Heading2"/>
       </w:pPr>
-      <w:bookmarkStart w:id="18" w:name="_Toc56549258"/>
+      <w:bookmarkStart w:id="18" w:name="_Toc56522486"/>
       <w:proofErr w:type="gramStart"/>
       <w:r>
         <w:lastRenderedPageBreak/>
@@ -7038,7 +6975,7 @@
       <w:pPr>
         <w:pStyle w:val="Heading3"/>
       </w:pPr>
-      <w:bookmarkStart w:id="19" w:name="_Toc56549259"/>
+      <w:bookmarkStart w:id="19" w:name="_Toc56522487"/>
       <w:r>
         <w:rPr>
           <w:szCs w:val="40"/>
@@ -7099,7 +7036,7 @@
       <w:r>
         <w:t xml:space="preserve">    </w:t>
       </w:r>
-      <w:bookmarkStart w:id="20" w:name="_Toc56549260"/>
+      <w:bookmarkStart w:id="20" w:name="_Toc56522488"/>
       <w:r>
         <w:t>3.3.2</w:t>
       </w:r>
@@ -7373,7 +7310,7 @@
       <w:pPr>
         <w:pStyle w:val="Heading2"/>
       </w:pPr>
-      <w:bookmarkStart w:id="21" w:name="_Toc56549261"/>
+      <w:bookmarkStart w:id="21" w:name="_Toc56522489"/>
       <w:r>
         <w:t xml:space="preserve">3.4 </w:t>
       </w:r>
@@ -7423,7 +7360,7 @@
                     <pic:cNvPicPr/>
                   </pic:nvPicPr>
                   <pic:blipFill>
-                    <a:blip r:embed="rId19"/>
+                    <a:blip r:embed="rId17"/>
                     <a:stretch>
                       <a:fillRect/>
                     </a:stretch>
@@ -7899,7 +7836,7 @@
       <w:pPr>
         <w:pStyle w:val="Heading2"/>
       </w:pPr>
-      <w:bookmarkStart w:id="22" w:name="_Toc56549262"/>
+      <w:bookmarkStart w:id="22" w:name="_Toc56522490"/>
       <w:proofErr w:type="gramStart"/>
       <w:r>
         <w:t xml:space="preserve">3.5  </w:t>
@@ -7963,7 +7900,7 @@
                     <pic:cNvPicPr/>
                   </pic:nvPicPr>
                   <pic:blipFill>
-                    <a:blip r:embed="rId20"/>
+                    <a:blip r:embed="rId18"/>
                     <a:stretch>
                       <a:fillRect/>
                     </a:stretch>
@@ -8270,7 +8207,7 @@
       <w:pPr>
         <w:pStyle w:val="Heading1"/>
       </w:pPr>
-      <w:bookmarkStart w:id="23" w:name="_Toc56549263"/>
+      <w:bookmarkStart w:id="23" w:name="_Toc56522491"/>
       <w:r>
         <w:lastRenderedPageBreak/>
         <w:t>Chapter 4</w:t>
@@ -8281,7 +8218,7 @@
       <w:pPr>
         <w:pStyle w:val="Heading1"/>
       </w:pPr>
-      <w:bookmarkStart w:id="24" w:name="_Toc56549264"/>
+      <w:bookmarkStart w:id="24" w:name="_Toc56522492"/>
       <w:r>
         <w:t>SNAPSHO</w:t>
       </w:r>
@@ -8305,7 +8242,7 @@
       <w:pPr>
         <w:pStyle w:val="Heading2"/>
       </w:pPr>
-      <w:bookmarkStart w:id="25" w:name="_Toc56549265"/>
+      <w:bookmarkStart w:id="25" w:name="_Toc56522493"/>
       <w:proofErr w:type="gramStart"/>
       <w:r>
         <w:t xml:space="preserve">4.1  </w:t>
@@ -8603,7 +8540,7 @@
                     <pic:cNvPicPr/>
                   </pic:nvPicPr>
                   <pic:blipFill>
-                    <a:blip r:embed="rId21" cstate="print">
+                    <a:blip r:embed="rId19" cstate="print">
                       <a:extLst>
                         <a:ext uri="{28A0092B-C50C-407E-A947-70E740481C1C}">
                           <a14:useLocalDpi xmlns:a14="http://schemas.microsoft.com/office/drawing/2010/main" val="0"/>
@@ -8731,7 +8668,7 @@
       <w:r>
         <w:t xml:space="preserve">       </w:t>
       </w:r>
-      <w:bookmarkStart w:id="26" w:name="_Toc56549266"/>
+      <w:bookmarkStart w:id="26" w:name="_Toc56522494"/>
       <w:proofErr w:type="gramStart"/>
       <w:r>
         <w:t xml:space="preserve">4.2  </w:t>
@@ -8936,7 +8873,7 @@
                     <pic:cNvPicPr/>
                   </pic:nvPicPr>
                   <pic:blipFill>
-                    <a:blip r:embed="rId22" cstate="print">
+                    <a:blip r:embed="rId20" cstate="print">
                       <a:extLst>
                         <a:ext uri="{28A0092B-C50C-407E-A947-70E740481C1C}">
                           <a14:useLocalDpi xmlns:a14="http://schemas.microsoft.com/office/drawing/2010/main" val="0"/>
@@ -9012,7 +8949,7 @@
         <w:lastRenderedPageBreak/>
         <w:t xml:space="preserve">        </w:t>
       </w:r>
-      <w:bookmarkStart w:id="27" w:name="_Toc56549267"/>
+      <w:bookmarkStart w:id="27" w:name="_Toc56522495"/>
       <w:r>
         <w:t>4.3</w:t>
       </w:r>
@@ -9134,7 +9071,7 @@
                     <pic:cNvPicPr/>
                   </pic:nvPicPr>
                   <pic:blipFill>
-                    <a:blip r:embed="rId23" cstate="print">
+                    <a:blip r:embed="rId21" cstate="print">
                       <a:extLst>
                         <a:ext uri="{28A0092B-C50C-407E-A947-70E740481C1C}">
                           <a14:useLocalDpi xmlns:a14="http://schemas.microsoft.com/office/drawing/2010/main" val="0"/>
@@ -9220,7 +9157,7 @@
       <w:r>
         <w:t xml:space="preserve">        </w:t>
       </w:r>
-      <w:bookmarkStart w:id="28" w:name="_Toc56549268"/>
+      <w:bookmarkStart w:id="28" w:name="_Toc56522496"/>
       <w:proofErr w:type="gramStart"/>
       <w:r>
         <w:t xml:space="preserve">4.4  </w:t>
@@ -9391,7 +9328,7 @@
                     <pic:cNvPicPr/>
                   </pic:nvPicPr>
                   <pic:blipFill>
-                    <a:blip r:embed="rId24" cstate="print">
+                    <a:blip r:embed="rId22" cstate="print">
                       <a:extLst>
                         <a:ext uri="{28A0092B-C50C-407E-A947-70E740481C1C}">
                           <a14:useLocalDpi xmlns:a14="http://schemas.microsoft.com/office/drawing/2010/main" val="0"/>
@@ -9521,7 +9458,7 @@
       <w:r>
         <w:t xml:space="preserve">        </w:t>
       </w:r>
-      <w:bookmarkStart w:id="29" w:name="_Toc56549269"/>
+      <w:bookmarkStart w:id="29" w:name="_Toc56522497"/>
       <w:r>
         <w:t xml:space="preserve">4.5 </w:t>
       </w:r>
@@ -9677,7 +9614,7 @@
                     <pic:cNvPicPr/>
                   </pic:nvPicPr>
                   <pic:blipFill>
-                    <a:blip r:embed="rId25" cstate="print">
+                    <a:blip r:embed="rId23" cstate="print">
                       <a:extLst>
                         <a:ext uri="{28A0092B-C50C-407E-A947-70E740481C1C}">
                           <a14:useLocalDpi xmlns:a14="http://schemas.microsoft.com/office/drawing/2010/main" val="0"/>
@@ -9746,7 +9683,7 @@
                     <pic:cNvPicPr/>
                   </pic:nvPicPr>
                   <pic:blipFill>
-                    <a:blip r:embed="rId26" cstate="print">
+                    <a:blip r:embed="rId24" cstate="print">
                       <a:extLst>
                         <a:ext uri="{28A0092B-C50C-407E-A947-70E740481C1C}">
                           <a14:useLocalDpi xmlns:a14="http://schemas.microsoft.com/office/drawing/2010/main" val="0"/>
@@ -9885,7 +9822,7 @@
       <w:pPr>
         <w:pStyle w:val="Heading2"/>
       </w:pPr>
-      <w:bookmarkStart w:id="30" w:name="_Toc56549270"/>
+      <w:bookmarkStart w:id="30" w:name="_Toc56522498"/>
       <w:proofErr w:type="gramStart"/>
       <w:r>
         <w:lastRenderedPageBreak/>
@@ -10052,7 +9989,7 @@
                     <pic:cNvPicPr/>
                   </pic:nvPicPr>
                   <pic:blipFill>
-                    <a:blip r:embed="rId27" cstate="print">
+                    <a:blip r:embed="rId25" cstate="print">
                       <a:extLst>
                         <a:ext uri="{28A0092B-C50C-407E-A947-70E740481C1C}">
                           <a14:useLocalDpi xmlns:a14="http://schemas.microsoft.com/office/drawing/2010/main" val="0"/>
@@ -10256,7 +10193,7 @@
                     <pic:cNvPicPr/>
                   </pic:nvPicPr>
                   <pic:blipFill>
-                    <a:blip r:embed="rId28" cstate="print">
+                    <a:blip r:embed="rId26" cstate="print">
                       <a:extLst>
                         <a:ext uri="{28A0092B-C50C-407E-A947-70E740481C1C}">
                           <a14:useLocalDpi xmlns:a14="http://schemas.microsoft.com/office/drawing/2010/main" val="0"/>
@@ -10341,7 +10278,7 @@
         <w:lastRenderedPageBreak/>
         <w:t xml:space="preserve">       </w:t>
       </w:r>
-      <w:bookmarkStart w:id="31" w:name="_Toc56549271"/>
+      <w:bookmarkStart w:id="31" w:name="_Toc56522499"/>
       <w:proofErr w:type="gramStart"/>
       <w:r>
         <w:t xml:space="preserve">4.7  </w:t>
@@ -10525,7 +10462,7 @@
                     <pic:cNvPicPr/>
                   </pic:nvPicPr>
                   <pic:blipFill>
-                    <a:blip r:embed="rId29" cstate="print">
+                    <a:blip r:embed="rId27" cstate="print">
                       <a:extLst>
                         <a:ext uri="{28A0092B-C50C-407E-A947-70E740481C1C}">
                           <a14:useLocalDpi xmlns:a14="http://schemas.microsoft.com/office/drawing/2010/main" val="0"/>
@@ -10616,7 +10553,7 @@
         <w:lastRenderedPageBreak/>
         <w:t xml:space="preserve">       </w:t>
       </w:r>
-      <w:bookmarkStart w:id="32" w:name="_Toc56549272"/>
+      <w:bookmarkStart w:id="32" w:name="_Toc56522500"/>
       <w:proofErr w:type="gramStart"/>
       <w:r>
         <w:t xml:space="preserve">4.8  </w:t>
@@ -10737,7 +10674,7 @@
                     <pic:cNvPicPr/>
                   </pic:nvPicPr>
                   <pic:blipFill>
-                    <a:blip r:embed="rId30" cstate="print">
+                    <a:blip r:embed="rId28" cstate="print">
                       <a:extLst>
                         <a:ext uri="{28A0092B-C50C-407E-A947-70E740481C1C}">
                           <a14:useLocalDpi xmlns:a14="http://schemas.microsoft.com/office/drawing/2010/main" val="0"/>
@@ -10805,7 +10742,7 @@
                     <pic:cNvPicPr/>
                   </pic:nvPicPr>
                   <pic:blipFill>
-                    <a:blip r:embed="rId31" cstate="print">
+                    <a:blip r:embed="rId29" cstate="print">
                       <a:extLst>
                         <a:ext uri="{28A0092B-C50C-407E-A947-70E740481C1C}">
                           <a14:useLocalDpi xmlns:a14="http://schemas.microsoft.com/office/drawing/2010/main" val="0"/>
@@ -10959,7 +10896,7 @@
       <w:r>
         <w:t xml:space="preserve">  </w:t>
       </w:r>
-      <w:bookmarkStart w:id="33" w:name="_Toc56549273"/>
+      <w:bookmarkStart w:id="33" w:name="_Toc56522501"/>
       <w:proofErr w:type="gramStart"/>
       <w:r>
         <w:t xml:space="preserve">4.9  </w:t>
@@ -11094,7 +11031,7 @@
                     <pic:cNvPicPr/>
                   </pic:nvPicPr>
                   <pic:blipFill>
-                    <a:blip r:embed="rId32" cstate="print">
+                    <a:blip r:embed="rId30" cstate="print">
                       <a:extLst>
                         <a:ext uri="{28A0092B-C50C-407E-A947-70E740481C1C}">
                           <a14:useLocalDpi xmlns:a14="http://schemas.microsoft.com/office/drawing/2010/main" val="0"/>
@@ -11153,7 +11090,7 @@
                     <pic:cNvPicPr/>
                   </pic:nvPicPr>
                   <pic:blipFill>
-                    <a:blip r:embed="rId33" cstate="print">
+                    <a:blip r:embed="rId31" cstate="print">
                       <a:extLst>
                         <a:ext uri="{28A0092B-C50C-407E-A947-70E740481C1C}">
                           <a14:useLocalDpi xmlns:a14="http://schemas.microsoft.com/office/drawing/2010/main" val="0"/>
@@ -11260,7 +11197,7 @@
                     <pic:cNvPicPr/>
                   </pic:nvPicPr>
                   <pic:blipFill>
-                    <a:blip r:embed="rId34" cstate="print">
+                    <a:blip r:embed="rId32" cstate="print">
                       <a:extLst>
                         <a:ext uri="{28A0092B-C50C-407E-A947-70E740481C1C}">
                           <a14:useLocalDpi xmlns:a14="http://schemas.microsoft.com/office/drawing/2010/main" val="0"/>
@@ -11307,117 +11244,24 @@
     </w:p>
     <w:p>
       <w:pPr>
-        <w:pStyle w:val="Heading2"/>
-      </w:pPr>
-      <w:bookmarkStart w:id="34" w:name="_Toc56549274"/>
-      <w:r>
-        <w:lastRenderedPageBreak/>
-        <w:t>4.10 SEARCH NOTE</w:t>
-      </w:r>
-      <w:bookmarkEnd w:id="34"/>
-    </w:p>
-    <w:p>
-      <w:r>
-        <w:t xml:space="preserve">                 </w:t>
-      </w:r>
-    </w:p>
-    <w:p>
-      <w:r>
-        <w:t xml:space="preserve">                 With the help of this feature user can search their notes, searching is done on the basis of </w:t>
-      </w:r>
-    </w:p>
-    <w:p>
-      <w:r>
-        <w:t xml:space="preserve">                 Dates</w:t>
-      </w:r>
-    </w:p>
-    <w:p/>
-    <w:p/>
-    <w:p/>
-    <w:p/>
-    <w:p>
-      <w:pPr>
-        <w:jc w:val="center"/>
-        <w:rPr>
-          <w:rFonts w:ascii="Times New Roman" w:eastAsiaTheme="majorEastAsia" w:hAnsi="Times New Roman" w:cstheme="majorBidi"/>
-          <w:b/>
-          <w:bCs/>
-          <w:caps/>
-          <w:spacing w:val="4"/>
-          <w:sz w:val="40"/>
-          <w:szCs w:val="28"/>
-        </w:rPr>
-      </w:pPr>
-      <w:r>
-        <w:rPr>
-          <w:noProof/>
-        </w:rPr>
-        <w:drawing>
-          <wp:inline distT="0" distB="0" distL="0" distR="0" wp14:anchorId="160127AB" wp14:editId="1BE5C9AE">
-            <wp:extent cx="2903220" cy="6289880"/>
-            <wp:effectExtent l="0" t="0" r="0" b="0"/>
-            <wp:docPr id="17" name="Picture 17"/>
-            <wp:cNvGraphicFramePr>
-              <a:graphicFrameLocks xmlns:a="http://schemas.openxmlformats.org/drawingml/2006/main" noChangeAspect="1"/>
-            </wp:cNvGraphicFramePr>
-            <a:graphic xmlns:a="http://schemas.openxmlformats.org/drawingml/2006/main">
-              <a:graphicData uri="http://schemas.openxmlformats.org/drawingml/2006/picture">
-                <pic:pic xmlns:pic="http://schemas.openxmlformats.org/drawingml/2006/picture">
-                  <pic:nvPicPr>
-                    <pic:cNvPr id="17" name="Picture 17"/>
-                    <pic:cNvPicPr/>
-                  </pic:nvPicPr>
-                  <pic:blipFill>
-                    <a:blip r:embed="rId35" cstate="print">
-                      <a:extLst>
-                        <a:ext uri="{28A0092B-C50C-407E-A947-70E740481C1C}">
-                          <a14:useLocalDpi xmlns:a14="http://schemas.microsoft.com/office/drawing/2010/main" val="0"/>
-                        </a:ext>
-                      </a:extLst>
-                    </a:blip>
-                    <a:stretch>
-                      <a:fillRect/>
-                    </a:stretch>
-                  </pic:blipFill>
-                  <pic:spPr>
-                    <a:xfrm>
-                      <a:off x="0" y="0"/>
-                      <a:ext cx="2924737" cy="6336498"/>
-                    </a:xfrm>
-                    <a:prstGeom prst="rect">
-                      <a:avLst/>
-                    </a:prstGeom>
-                  </pic:spPr>
-                </pic:pic>
-              </a:graphicData>
-            </a:graphic>
-          </wp:inline>
-        </w:drawing>
-      </w:r>
-      <w:r>
-        <w:br w:type="page"/>
-      </w:r>
-    </w:p>
-    <w:p>
-      <w:pPr>
         <w:pStyle w:val="Heading1"/>
       </w:pPr>
-      <w:bookmarkStart w:id="35" w:name="_Toc56549275"/>
+      <w:bookmarkStart w:id="34" w:name="_Toc56522502"/>
       <w:r>
         <w:lastRenderedPageBreak/>
         <w:t>Chapter 5</w:t>
       </w:r>
+      <w:bookmarkEnd w:id="34"/>
+    </w:p>
+    <w:p>
+      <w:pPr>
+        <w:pStyle w:val="Heading1"/>
+      </w:pPr>
+      <w:bookmarkStart w:id="35" w:name="_Toc56522503"/>
+      <w:r>
+        <w:t>RESULTS AND DISCUSSIONS</w:t>
+      </w:r>
       <w:bookmarkEnd w:id="35"/>
-    </w:p>
-    <w:p>
-      <w:pPr>
-        <w:pStyle w:val="Heading1"/>
-      </w:pPr>
-      <w:bookmarkStart w:id="36" w:name="_Toc56549276"/>
-      <w:r>
-        <w:t>RESULTS AND DISCUSSIONS</w:t>
-      </w:r>
-      <w:bookmarkEnd w:id="36"/>
     </w:p>
     <w:p>
       <w:pPr>
@@ -11721,21 +11565,21 @@
       <w:pPr>
         <w:pStyle w:val="Heading1"/>
       </w:pPr>
-      <w:bookmarkStart w:id="37" w:name="_Toc56549277"/>
+      <w:bookmarkStart w:id="36" w:name="_Toc56522504"/>
       <w:r>
         <w:t>Chapter 6</w:t>
       </w:r>
+      <w:bookmarkEnd w:id="36"/>
+    </w:p>
+    <w:p>
+      <w:pPr>
+        <w:pStyle w:val="Heading1"/>
+      </w:pPr>
+      <w:bookmarkStart w:id="37" w:name="_Toc56522505"/>
+      <w:r>
+        <w:t>CONCLUSION AND FUTURE WORK</w:t>
+      </w:r>
       <w:bookmarkEnd w:id="37"/>
-    </w:p>
-    <w:p>
-      <w:pPr>
-        <w:pStyle w:val="Heading1"/>
-      </w:pPr>
-      <w:bookmarkStart w:id="38" w:name="_Toc56549278"/>
-      <w:r>
-        <w:t>CONCLUSION AND FUTURE WORK</w:t>
-      </w:r>
-      <w:bookmarkEnd w:id="38"/>
     </w:p>
     <w:p>
       <w:pPr>
@@ -11897,6 +11741,14 @@
         </w:rPr>
         <w:t>I can also make website that work along with this app, so that user can access the notes through website also</w:t>
       </w:r>
+      <w:r>
+        <w:rPr>
+          <w:rFonts w:ascii="Times New Roman" w:hAnsi="Times New Roman" w:cs="Times New Roman"/>
+          <w:sz w:val="24"/>
+          <w:szCs w:val="24"/>
+        </w:rPr>
+        <w:t>.</w:t>
+      </w:r>
     </w:p>
     <w:p>
       <w:pPr>
@@ -11991,24 +11843,24 @@
       <w:pPr>
         <w:pStyle w:val="Heading1"/>
       </w:pPr>
-      <w:bookmarkStart w:id="39" w:name="_Toc56549279"/>
+      <w:bookmarkStart w:id="38" w:name="_Toc56522506"/>
       <w:r>
         <w:t xml:space="preserve">Chapter </w:t>
       </w:r>
       <w:r>
         <w:t>7</w:t>
       </w:r>
+      <w:bookmarkEnd w:id="38"/>
+    </w:p>
+    <w:p>
+      <w:pPr>
+        <w:pStyle w:val="Heading1"/>
+      </w:pPr>
+      <w:bookmarkStart w:id="39" w:name="_Toc56522507"/>
+      <w:r>
+        <w:t>REFRENCES</w:t>
+      </w:r>
       <w:bookmarkEnd w:id="39"/>
-    </w:p>
-    <w:p>
-      <w:pPr>
-        <w:pStyle w:val="Heading1"/>
-      </w:pPr>
-      <w:bookmarkStart w:id="40" w:name="_Toc56549280"/>
-      <w:r>
-        <w:t>REFRENCES</w:t>
-      </w:r>
-      <w:bookmarkEnd w:id="40"/>
     </w:p>
     <w:p>
       <w:pPr>
@@ -12124,7 +11976,7 @@
         </w:rPr>
         <w:t xml:space="preserve">]. Available from: </w:t>
       </w:r>
-      <w:hyperlink r:id="rId36" w:history="1">
+      <w:hyperlink r:id="rId33" w:history="1">
         <w:r>
           <w:rPr>
             <w:rStyle w:val="Hyperlink"/>
@@ -12174,7 +12026,7 @@
         </w:rPr>
         <w:t xml:space="preserve">Microsoft OneNote | The digital note-taking app for your devices [Internet]. Onenote.com. 2020 [cited 15 November 2020]. Available from: </w:t>
       </w:r>
-      <w:hyperlink r:id="rId37" w:history="1">
+      <w:hyperlink r:id="rId34" w:history="1">
         <w:r>
           <w:rPr>
             <w:rStyle w:val="Hyperlink"/>
@@ -12259,7 +12111,7 @@
         </w:rPr>
         <w:t xml:space="preserve">] </w:t>
       </w:r>
-      <w:hyperlink r:id="rId38" w:history="1">
+      <w:hyperlink r:id="rId35" w:history="1">
         <w:r>
           <w:rPr>
             <w:rStyle w:val="Hyperlink"/>
@@ -13324,7 +13176,7 @@
       </w:pPr>
     </w:p>
     <w:sectPr>
-      <w:footerReference w:type="default" r:id="rId39"/>
+      <w:footerReference w:type="default" r:id="rId36"/>
       <w:pgSz w:w="11906" w:h="16838" w:code="9"/>
       <w:pgMar w:top="1440" w:right="709" w:bottom="709" w:left="2007" w:header="709" w:footer="709" w:gutter="0"/>
       <w:cols w:space="708"/>
@@ -13361,25 +13213,9 @@
 
 <file path=word/footer1.xml><?xml version="1.0" encoding="utf-8"?>
 <w:ftr xmlns:wpc="http://schemas.microsoft.com/office/word/2010/wordprocessingCanvas" xmlns:cx="http://schemas.microsoft.com/office/drawing/2014/chartex" xmlns:cx1="http://schemas.microsoft.com/office/drawing/2015/9/8/chartex" xmlns:cx2="http://schemas.microsoft.com/office/drawing/2015/10/21/chartex" xmlns:cx3="http://schemas.microsoft.com/office/drawing/2016/5/9/chartex" xmlns:cx4="http://schemas.microsoft.com/office/drawing/2016/5/10/chartex" xmlns:cx5="http://schemas.microsoft.com/office/drawing/2016/5/11/chartex" xmlns:cx6="http://schemas.microsoft.com/office/drawing/2016/5/12/chartex" xmlns:cx7="http://schemas.microsoft.com/office/drawing/2016/5/13/chartex" xmlns:cx8="http://schemas.microsoft.com/office/drawing/2016/5/14/chartex" xmlns:mc="http://schemas.openxmlformats.org/markup-compatibility/2006" xmlns:aink="http://schemas.microsoft.com/office/drawing/2016/ink" xmlns:am3d="http://schemas.microsoft.com/office/drawing/2017/model3d" xmlns:o="urn:schemas-microsoft-com:office:office" xmlns:r="http://schemas.openxmlformats.org/officeDocument/2006/relationships" xmlns:m="http://schemas.openxmlformats.org/officeDocument/2006/math" xmlns:v="urn:schemas-microsoft-com:vml" xmlns:wp14="http://schemas.microsoft.com/office/word/2010/wordprocessingDrawing" xmlns:wp="http://schemas.openxmlformats.org/drawingml/2006/wordprocessingDrawing" xmlns:w10="urn:schemas-microsoft-com:office:word" xmlns:w="http://schemas.openxmlformats.org/wordprocessingml/2006/main" xmlns:w14="http://schemas.microsoft.com/office/word/2010/wordml" xmlns:w15="http://schemas.microsoft.com/office/word/2012/wordml" xmlns:w16cex="http://schemas.microsoft.com/office/word/2018/wordml/cex" xmlns:w16cid="http://schemas.microsoft.com/office/word/2016/wordml/cid" xmlns:w16="http://schemas.microsoft.com/office/word/2018/wordml" xmlns:w16se="http://schemas.microsoft.com/office/word/2015/wordml/symex" xmlns:wpg="http://schemas.microsoft.com/office/word/2010/wordprocessingGroup" xmlns:wpi="http://schemas.microsoft.com/office/word/2010/wordprocessingInk" xmlns:wne="http://schemas.microsoft.com/office/word/2006/wordml" xmlns:wps="http://schemas.microsoft.com/office/word/2010/wordprocessingShape" mc:Ignorable="w14 w15 w16se w16cid w16 w16cex wp14">
-  <w:p>
-    <w:pPr>
-      <w:pStyle w:val="Footer"/>
-      <w:jc w:val="center"/>
-    </w:pPr>
-  </w:p>
-  <w:p>
-    <w:pPr>
-      <w:pStyle w:val="Footer"/>
-    </w:pPr>
-  </w:p>
-</w:ftr>
-</file>
-
-<file path=word/footer2.xml><?xml version="1.0" encoding="utf-8"?>
-<w:ftr xmlns:wpc="http://schemas.microsoft.com/office/word/2010/wordprocessingCanvas" xmlns:cx="http://schemas.microsoft.com/office/drawing/2014/chartex" xmlns:cx1="http://schemas.microsoft.com/office/drawing/2015/9/8/chartex" xmlns:cx2="http://schemas.microsoft.com/office/drawing/2015/10/21/chartex" xmlns:cx3="http://schemas.microsoft.com/office/drawing/2016/5/9/chartex" xmlns:cx4="http://schemas.microsoft.com/office/drawing/2016/5/10/chartex" xmlns:cx5="http://schemas.microsoft.com/office/drawing/2016/5/11/chartex" xmlns:cx6="http://schemas.microsoft.com/office/drawing/2016/5/12/chartex" xmlns:cx7="http://schemas.microsoft.com/office/drawing/2016/5/13/chartex" xmlns:cx8="http://schemas.microsoft.com/office/drawing/2016/5/14/chartex" xmlns:mc="http://schemas.openxmlformats.org/markup-compatibility/2006" xmlns:aink="http://schemas.microsoft.com/office/drawing/2016/ink" xmlns:am3d="http://schemas.microsoft.com/office/drawing/2017/model3d" xmlns:o="urn:schemas-microsoft-com:office:office" xmlns:r="http://schemas.openxmlformats.org/officeDocument/2006/relationships" xmlns:m="http://schemas.openxmlformats.org/officeDocument/2006/math" xmlns:v="urn:schemas-microsoft-com:vml" xmlns:wp14="http://schemas.microsoft.com/office/word/2010/wordprocessingDrawing" xmlns:wp="http://schemas.openxmlformats.org/drawingml/2006/wordprocessingDrawing" xmlns:w10="urn:schemas-microsoft-com:office:word" xmlns:w="http://schemas.openxmlformats.org/wordprocessingml/2006/main" xmlns:w14="http://schemas.microsoft.com/office/word/2010/wordml" xmlns:w15="http://schemas.microsoft.com/office/word/2012/wordml" xmlns:w16cex="http://schemas.microsoft.com/office/word/2018/wordml/cex" xmlns:w16cid="http://schemas.microsoft.com/office/word/2016/wordml/cid" xmlns:w16="http://schemas.microsoft.com/office/word/2018/wordml" xmlns:w16se="http://schemas.microsoft.com/office/word/2015/wordml/symex" xmlns:wpg="http://schemas.microsoft.com/office/word/2010/wordprocessingGroup" xmlns:wpi="http://schemas.microsoft.com/office/word/2010/wordprocessingInk" xmlns:wne="http://schemas.microsoft.com/office/word/2006/wordml" xmlns:wps="http://schemas.microsoft.com/office/word/2010/wordprocessingShape" mc:Ignorable="w14 w15 w16se w16cid w16 w16cex wp14">
   <w:sdt>
     <w:sdtPr>
-      <w:id w:val="-162168159"/>
+      <w:id w:val="-1898277081"/>
       <w:docPartObj>
         <w:docPartGallery w:val="Page Numbers (Bottom of Page)"/>
         <w:docPartUnique/>
@@ -13428,7 +13264,7 @@
 </w:ftr>
 </file>
 
-<file path=word/footer3.xml><?xml version="1.0" encoding="utf-8"?>
+<file path=word/footer2.xml><?xml version="1.0" encoding="utf-8"?>
 <w:ftr xmlns:wpc="http://schemas.microsoft.com/office/word/2010/wordprocessingCanvas" xmlns:cx="http://schemas.microsoft.com/office/drawing/2014/chartex" xmlns:cx1="http://schemas.microsoft.com/office/drawing/2015/9/8/chartex" xmlns:cx2="http://schemas.microsoft.com/office/drawing/2015/10/21/chartex" xmlns:cx3="http://schemas.microsoft.com/office/drawing/2016/5/9/chartex" xmlns:cx4="http://schemas.microsoft.com/office/drawing/2016/5/10/chartex" xmlns:cx5="http://schemas.microsoft.com/office/drawing/2016/5/11/chartex" xmlns:cx6="http://schemas.microsoft.com/office/drawing/2016/5/12/chartex" xmlns:cx7="http://schemas.microsoft.com/office/drawing/2016/5/13/chartex" xmlns:cx8="http://schemas.microsoft.com/office/drawing/2016/5/14/chartex" xmlns:mc="http://schemas.openxmlformats.org/markup-compatibility/2006" xmlns:aink="http://schemas.microsoft.com/office/drawing/2016/ink" xmlns:am3d="http://schemas.microsoft.com/office/drawing/2017/model3d" xmlns:o="urn:schemas-microsoft-com:office:office" xmlns:r="http://schemas.openxmlformats.org/officeDocument/2006/relationships" xmlns:m="http://schemas.openxmlformats.org/officeDocument/2006/math" xmlns:v="urn:schemas-microsoft-com:vml" xmlns:wp14="http://schemas.microsoft.com/office/word/2010/wordprocessingDrawing" xmlns:wp="http://schemas.openxmlformats.org/drawingml/2006/wordprocessingDrawing" xmlns:w10="urn:schemas-microsoft-com:office:word" xmlns:w="http://schemas.openxmlformats.org/wordprocessingml/2006/main" xmlns:w14="http://schemas.microsoft.com/office/word/2010/wordml" xmlns:w15="http://schemas.microsoft.com/office/word/2012/wordml" xmlns:w16cex="http://schemas.microsoft.com/office/word/2018/wordml/cex" xmlns:w16cid="http://schemas.microsoft.com/office/word/2016/wordml/cid" xmlns:w16="http://schemas.microsoft.com/office/word/2018/wordml" xmlns:w16se="http://schemas.microsoft.com/office/word/2015/wordml/symex" xmlns:wpg="http://schemas.microsoft.com/office/word/2010/wordprocessingGroup" xmlns:wpi="http://schemas.microsoft.com/office/word/2010/wordprocessingInk" xmlns:wne="http://schemas.microsoft.com/office/word/2006/wordml" xmlns:wps="http://schemas.microsoft.com/office/word/2010/wordprocessingShape" mc:Ignorable="w14 w15 w16se w16cid w16 w16cex wp14">
   <w:p>
     <w:pPr>
@@ -13444,7 +13280,7 @@
 </w:ftr>
 </file>
 
-<file path=word/footer4.xml><?xml version="1.0" encoding="utf-8"?>
+<file path=word/footer3.xml><?xml version="1.0" encoding="utf-8"?>
 <w:ftr xmlns:wpc="http://schemas.microsoft.com/office/word/2010/wordprocessingCanvas" xmlns:cx="http://schemas.microsoft.com/office/drawing/2014/chartex" xmlns:cx1="http://schemas.microsoft.com/office/drawing/2015/9/8/chartex" xmlns:cx2="http://schemas.microsoft.com/office/drawing/2015/10/21/chartex" xmlns:cx3="http://schemas.microsoft.com/office/drawing/2016/5/9/chartex" xmlns:cx4="http://schemas.microsoft.com/office/drawing/2016/5/10/chartex" xmlns:cx5="http://schemas.microsoft.com/office/drawing/2016/5/11/chartex" xmlns:cx6="http://schemas.microsoft.com/office/drawing/2016/5/12/chartex" xmlns:cx7="http://schemas.microsoft.com/office/drawing/2016/5/13/chartex" xmlns:cx8="http://schemas.microsoft.com/office/drawing/2016/5/14/chartex" xmlns:mc="http://schemas.openxmlformats.org/markup-compatibility/2006" xmlns:aink="http://schemas.microsoft.com/office/drawing/2016/ink" xmlns:am3d="http://schemas.microsoft.com/office/drawing/2017/model3d" xmlns:o="urn:schemas-microsoft-com:office:office" xmlns:r="http://schemas.openxmlformats.org/officeDocument/2006/relationships" xmlns:m="http://schemas.openxmlformats.org/officeDocument/2006/math" xmlns:v="urn:schemas-microsoft-com:vml" xmlns:wp14="http://schemas.microsoft.com/office/word/2010/wordprocessingDrawing" xmlns:wp="http://schemas.openxmlformats.org/drawingml/2006/wordprocessingDrawing" xmlns:w10="urn:schemas-microsoft-com:office:word" xmlns:w="http://schemas.openxmlformats.org/wordprocessingml/2006/main" xmlns:w14="http://schemas.microsoft.com/office/word/2010/wordml" xmlns:w15="http://schemas.microsoft.com/office/word/2012/wordml" xmlns:w16cex="http://schemas.microsoft.com/office/word/2018/wordml/cex" xmlns:w16cid="http://schemas.microsoft.com/office/word/2016/wordml/cid" xmlns:w16="http://schemas.microsoft.com/office/word/2018/wordml" xmlns:w16se="http://schemas.microsoft.com/office/word/2015/wordml/symex" xmlns:wpg="http://schemas.microsoft.com/office/word/2010/wordprocessingGroup" xmlns:wpi="http://schemas.microsoft.com/office/word/2010/wordprocessingInk" xmlns:wne="http://schemas.microsoft.com/office/word/2006/wordml" xmlns:wps="http://schemas.microsoft.com/office/word/2010/wordprocessingShape" mc:Ignorable="w14 w15 w16se w16cid w16 w16cex wp14">
   <w:sdt>
     <w:sdtPr>
@@ -13497,23 +13333,7 @@
 </w:ftr>
 </file>
 
-<file path=word/footer5.xml><?xml version="1.0" encoding="utf-8"?>
-<w:ftr xmlns:wpc="http://schemas.microsoft.com/office/word/2010/wordprocessingCanvas" xmlns:cx="http://schemas.microsoft.com/office/drawing/2014/chartex" xmlns:cx1="http://schemas.microsoft.com/office/drawing/2015/9/8/chartex" xmlns:cx2="http://schemas.microsoft.com/office/drawing/2015/10/21/chartex" xmlns:cx3="http://schemas.microsoft.com/office/drawing/2016/5/9/chartex" xmlns:cx4="http://schemas.microsoft.com/office/drawing/2016/5/10/chartex" xmlns:cx5="http://schemas.microsoft.com/office/drawing/2016/5/11/chartex" xmlns:cx6="http://schemas.microsoft.com/office/drawing/2016/5/12/chartex" xmlns:cx7="http://schemas.microsoft.com/office/drawing/2016/5/13/chartex" xmlns:cx8="http://schemas.microsoft.com/office/drawing/2016/5/14/chartex" xmlns:mc="http://schemas.openxmlformats.org/markup-compatibility/2006" xmlns:aink="http://schemas.microsoft.com/office/drawing/2016/ink" xmlns:am3d="http://schemas.microsoft.com/office/drawing/2017/model3d" xmlns:o="urn:schemas-microsoft-com:office:office" xmlns:r="http://schemas.openxmlformats.org/officeDocument/2006/relationships" xmlns:m="http://schemas.openxmlformats.org/officeDocument/2006/math" xmlns:v="urn:schemas-microsoft-com:vml" xmlns:wp14="http://schemas.microsoft.com/office/word/2010/wordprocessingDrawing" xmlns:wp="http://schemas.openxmlformats.org/drawingml/2006/wordprocessingDrawing" xmlns:w10="urn:schemas-microsoft-com:office:word" xmlns:w="http://schemas.openxmlformats.org/wordprocessingml/2006/main" xmlns:w14="http://schemas.microsoft.com/office/word/2010/wordml" xmlns:w15="http://schemas.microsoft.com/office/word/2012/wordml" xmlns:w16cex="http://schemas.microsoft.com/office/word/2018/wordml/cex" xmlns:w16cid="http://schemas.microsoft.com/office/word/2016/wordml/cid" xmlns:w16="http://schemas.microsoft.com/office/word/2018/wordml" xmlns:w16se="http://schemas.microsoft.com/office/word/2015/wordml/symex" xmlns:wpg="http://schemas.microsoft.com/office/word/2010/wordprocessingGroup" xmlns:wpi="http://schemas.microsoft.com/office/word/2010/wordprocessingInk" xmlns:wne="http://schemas.microsoft.com/office/word/2006/wordml" xmlns:wps="http://schemas.microsoft.com/office/word/2010/wordprocessingShape" mc:Ignorable="w14 w15 w16se w16cid w16 w16cex wp14">
-  <w:p>
-    <w:pPr>
-      <w:pStyle w:val="Footer"/>
-      <w:jc w:val="center"/>
-    </w:pPr>
-  </w:p>
-  <w:p>
-    <w:pPr>
-      <w:pStyle w:val="Footer"/>
-    </w:pPr>
-  </w:p>
-</w:ftr>
-</file>
-
-<file path=word/footer6.xml><?xml version="1.0" encoding="utf-8"?>
+<file path=word/footer4.xml><?xml version="1.0" encoding="utf-8"?>
 <w:ftr xmlns:wpc="http://schemas.microsoft.com/office/word/2010/wordprocessingCanvas" xmlns:cx="http://schemas.microsoft.com/office/drawing/2014/chartex" xmlns:cx1="http://schemas.microsoft.com/office/drawing/2015/9/8/chartex" xmlns:cx2="http://schemas.microsoft.com/office/drawing/2015/10/21/chartex" xmlns:cx3="http://schemas.microsoft.com/office/drawing/2016/5/9/chartex" xmlns:cx4="http://schemas.microsoft.com/office/drawing/2016/5/10/chartex" xmlns:cx5="http://schemas.microsoft.com/office/drawing/2016/5/11/chartex" xmlns:cx6="http://schemas.microsoft.com/office/drawing/2016/5/12/chartex" xmlns:cx7="http://schemas.microsoft.com/office/drawing/2016/5/13/chartex" xmlns:cx8="http://schemas.microsoft.com/office/drawing/2016/5/14/chartex" xmlns:mc="http://schemas.openxmlformats.org/markup-compatibility/2006" xmlns:aink="http://schemas.microsoft.com/office/drawing/2016/ink" xmlns:am3d="http://schemas.microsoft.com/office/drawing/2017/model3d" xmlns:o="urn:schemas-microsoft-com:office:office" xmlns:r="http://schemas.openxmlformats.org/officeDocument/2006/relationships" xmlns:m="http://schemas.openxmlformats.org/officeDocument/2006/math" xmlns:v="urn:schemas-microsoft-com:vml" xmlns:wp14="http://schemas.microsoft.com/office/word/2010/wordprocessingDrawing" xmlns:wp="http://schemas.openxmlformats.org/drawingml/2006/wordprocessingDrawing" xmlns:w10="urn:schemas-microsoft-com:office:word" xmlns:w="http://schemas.openxmlformats.org/wordprocessingml/2006/main" xmlns:w14="http://schemas.microsoft.com/office/word/2010/wordml" xmlns:w15="http://schemas.microsoft.com/office/word/2012/wordml" xmlns:w16cex="http://schemas.microsoft.com/office/word/2018/wordml/cex" xmlns:w16cid="http://schemas.microsoft.com/office/word/2016/wordml/cid" xmlns:w16="http://schemas.microsoft.com/office/word/2018/wordml" xmlns:w16se="http://schemas.microsoft.com/office/word/2015/wordml/symex" xmlns:wpg="http://schemas.microsoft.com/office/word/2010/wordprocessingGroup" xmlns:wpi="http://schemas.microsoft.com/office/word/2010/wordprocessingInk" xmlns:wne="http://schemas.microsoft.com/office/word/2006/wordml" xmlns:wps="http://schemas.microsoft.com/office/word/2010/wordprocessingShape" mc:Ignorable="w14 w15 w16se w16cid w16 w16cex wp14">
   <w:sdt>
     <w:sdtPr>
@@ -18667,7 +18487,7 @@
     <w:link w:val="Heading1Char"/>
     <w:uiPriority w:val="9"/>
     <w:qFormat/>
-    <w:rsid w:val="003E089F"/>
+    <w:rsid w:val="005C1D97"/>
     <w:pPr>
       <w:keepNext/>
       <w:keepLines/>
@@ -18912,7 +18732,7 @@
     <w:basedOn w:val="DefaultParagraphFont"/>
     <w:link w:val="Heading1"/>
     <w:uiPriority w:val="9"/>
-    <w:rsid w:val="003E089F"/>
+    <w:rsid w:val="005C1D97"/>
     <w:rPr>
       <w:rFonts w:ascii="Times New Roman" w:eastAsiaTheme="majorEastAsia" w:hAnsi="Times New Roman" w:cstheme="majorBidi"/>
       <w:b/>

</xml_diff>